<commit_message>
1.1 - Modified the index.html and resume document.
</commit_message>
<xml_diff>
--- a/file/Resume - Debaditya Bhar.docx
+++ b/file/Resume - Debaditya Bhar.docx
@@ -246,29 +246,7 @@
                 <w:color w:val="365F91"/>
                 <w:sz w:val="22"/>
               </w:rPr>
-              <w:t xml:space="preserve">420/2, G. T. Road, PO – Mahesh, PS – Serampore, </w:t>
-            </w:r>
-            <w:proofErr w:type="spellStart"/>
-            <w:r>
-              <w:rPr>
-                <w:rFonts w:ascii="Calibri" w:hAnsi="Calibri" w:cs="Calibri"/>
-                <w:b/>
-                <w:bCs/>
-                <w:color w:val="365F91"/>
-                <w:sz w:val="22"/>
-              </w:rPr>
-              <w:t>Dist</w:t>
-            </w:r>
-            <w:proofErr w:type="spellEnd"/>
-            <w:r>
-              <w:rPr>
-                <w:rFonts w:ascii="Calibri" w:hAnsi="Calibri" w:cs="Calibri"/>
-                <w:b/>
-                <w:bCs/>
-                <w:color w:val="365F91"/>
-                <w:sz w:val="22"/>
-              </w:rPr>
-              <w:t xml:space="preserve"> – Hooghly, West Bengal, Pin - 712202</w:t>
+              <w:t>420/2, G. T. Road, PO – Mahesh, PS – Serampore, Dist – Hooghly, West Bengal, Pin - 712202</w:t>
             </w:r>
           </w:p>
         </w:tc>
@@ -887,29 +865,7 @@
                 <w:sz w:val="22"/>
                 <w:szCs w:val="22"/>
               </w:rPr>
-              <w:t>ython (</w:t>
-            </w:r>
-            <w:proofErr w:type="spellStart"/>
-            <w:r>
-              <w:rPr>
-                <w:rFonts w:ascii="Calibri" w:hAnsi="Calibri" w:cs="Calibri"/>
-                <w:b/>
-                <w:bCs/>
-                <w:sz w:val="22"/>
-                <w:szCs w:val="22"/>
-              </w:rPr>
-              <w:t>TKinter</w:t>
-            </w:r>
-            <w:proofErr w:type="spellEnd"/>
-            <w:r>
-              <w:rPr>
-                <w:rFonts w:ascii="Calibri" w:hAnsi="Calibri" w:cs="Calibri"/>
-                <w:b/>
-                <w:bCs/>
-                <w:sz w:val="22"/>
-                <w:szCs w:val="22"/>
-              </w:rPr>
-              <w:t xml:space="preserve"> GUI, Pandas, NumPy, Web Scraping Skills) </w:t>
+              <w:t xml:space="preserve">ython (TKinter GUI, Pandas, NumPy, Web Scraping Skills) </w:t>
             </w:r>
           </w:p>
           <w:p>
@@ -1950,7 +1906,7 @@
           <w:sz w:val="22"/>
           <w:szCs w:val="22"/>
         </w:rPr>
-        <w:t>https://github.com/debapps/CheckListApp.git</w:t>
+        <w:t>https://github.com/debapps/CheckListApp</w:t>
       </w:r>
     </w:p>
     <w:p>
@@ -2052,25 +2008,7 @@
           <w:sz w:val="22"/>
           <w:szCs w:val="22"/>
         </w:rPr>
-        <w:t xml:space="preserve"> is the text analyzer application which counts words, characters, sentences, paragraph of </w:t>
-      </w:r>
-      <w:proofErr w:type="gramStart"/>
-      <w:r>
-        <w:rPr>
-          <w:rFonts w:ascii="Calibri" w:hAnsi="Calibri" w:cs="Calibri"/>
-          <w:sz w:val="22"/>
-          <w:szCs w:val="22"/>
-        </w:rPr>
-        <w:t>a</w:t>
-      </w:r>
-      <w:proofErr w:type="gramEnd"/>
-      <w:r>
-        <w:rPr>
-          <w:rFonts w:ascii="Calibri" w:hAnsi="Calibri" w:cs="Calibri"/>
-          <w:sz w:val="22"/>
-          <w:szCs w:val="22"/>
-        </w:rPr>
-        <w:t xml:space="preserve"> input text. It converts input text from Uppercase to Lowercase, from lowercase to Uppercase, from markup text to html text, from html text to markup text, removes extra spaces, copy the converted text to clipboard.</w:t>
+        <w:t xml:space="preserve"> is the text analyzer application which counts words, characters, sentences, paragraph of a input text. It converts input text from Uppercase to Lowercase, from lowercase to Uppercase, from markup text to html text, from html text to markup text, removes extra spaces, copy the converted text to clipboard.</w:t>
       </w:r>
     </w:p>
     <w:p>
@@ -2108,7 +2046,7 @@
           <w:sz w:val="22"/>
           <w:szCs w:val="22"/>
         </w:rPr>
-        <w:t>https://github.com/debapps/TextUtilsApp.git</w:t>
+        <w:t>https://github.com/debapps/TextUtilsApp</w:t>
       </w:r>
     </w:p>
     <w:p>

</xml_diff>

<commit_message>
1.3 - Modified the Resume document.
</commit_message>
<xml_diff>
--- a/file/Resume - Debaditya Bhar.docx
+++ b/file/Resume - Debaditya Bhar.docx
@@ -123,12 +123,26 @@
                 <w:bCs/>
                 <w:color w:val="365F91"/>
               </w:rPr>
-              <w:t xml:space="preserve">Email: </w:t>
+              <w:t>Email:</w:t>
+            </w:r>
+            <w:r>
+              <w:rPr>
+                <w:rFonts w:ascii="Calibri" w:hAnsi="Calibri" w:cs="Calibri"/>
+                <w:b/>
+                <w:bCs/>
+                <w:color w:val="365F91"/>
+                <w:sz w:val="22"/>
+                <w:szCs w:val="22"/>
+              </w:rPr>
+              <w:t xml:space="preserve"> </w:t>
             </w:r>
             <w:hyperlink r:id="rId6" w:history="1">
               <w:r>
                 <w:rPr>
                   <w:rStyle w:val="Hyperlink"/>
+                  <w:rFonts w:ascii="Calibri" w:hAnsi="Calibri" w:cs="Calibri"/>
+                  <w:sz w:val="22"/>
+                  <w:szCs w:val="22"/>
                 </w:rPr>
                 <w:t>bhar.debaditya@gmail.com</w:t>
               </w:r>
@@ -183,6 +197,9 @@
             <w:r>
               <w:rPr>
                 <w:rStyle w:val="Hyperlink"/>
+                <w:rFonts w:ascii="Calibri" w:hAnsi="Calibri" w:cs="Calibri"/>
+                <w:sz w:val="22"/>
+                <w:szCs w:val="22"/>
               </w:rPr>
               <w:t>https://debapps.github.io/debadityaprofile/</w:t>
             </w:r>
@@ -246,7 +263,27 @@
                 <w:color w:val="365F91"/>
                 <w:sz w:val="22"/>
               </w:rPr>
-              <w:t>420/2, G. T. Road, PO – Mahesh, PS – Serampore, Dist – Hooghly, West Bengal, Pin - 712202</w:t>
+              <w:t>420/2, G. T. Road, PO – Mahesh, PS – Serampore, Dist</w:t>
+            </w:r>
+            <w:r>
+              <w:rPr>
+                <w:rFonts w:ascii="Calibri" w:hAnsi="Calibri" w:cs="Calibri"/>
+                <w:b/>
+                <w:bCs/>
+                <w:color w:val="365F91"/>
+                <w:sz w:val="22"/>
+              </w:rPr>
+              <w:t>rict</w:t>
+            </w:r>
+            <w:r>
+              <w:rPr>
+                <w:rFonts w:ascii="Calibri" w:hAnsi="Calibri" w:cs="Calibri"/>
+                <w:b/>
+                <w:bCs/>
+                <w:color w:val="365F91"/>
+                <w:sz w:val="22"/>
+              </w:rPr>
+              <w:t xml:space="preserve"> – Hooghly, West Bengal, Pin - 712202</w:t>
             </w:r>
           </w:p>
         </w:tc>
@@ -786,7 +823,27 @@
                 <w:sz w:val="22"/>
                 <w:szCs w:val="22"/>
               </w:rPr>
-              <w:t>Web Development Frameworks (React JS, Redux, Express JS,</w:t>
+              <w:t>Web Development Frameworks (React JS,</w:t>
+            </w:r>
+            <w:r>
+              <w:rPr>
+                <w:rFonts w:ascii="Calibri" w:hAnsi="Calibri" w:cs="Calibri"/>
+                <w:b/>
+                <w:bCs/>
+                <w:sz w:val="22"/>
+                <w:szCs w:val="22"/>
+              </w:rPr>
+              <w:t xml:space="preserve"> Next JS,</w:t>
+            </w:r>
+            <w:r>
+              <w:rPr>
+                <w:rFonts w:ascii="Calibri" w:hAnsi="Calibri" w:cs="Calibri"/>
+                <w:b/>
+                <w:bCs/>
+                <w:sz w:val="22"/>
+                <w:szCs w:val="22"/>
+              </w:rPr>
+              <w:t xml:space="preserve"> Redux, Express JS,</w:t>
             </w:r>
             <w:r>
               <w:rPr>
@@ -865,7 +922,29 @@
                 <w:sz w:val="22"/>
                 <w:szCs w:val="22"/>
               </w:rPr>
-              <w:t xml:space="preserve">ython (TKinter GUI, Pandas, NumPy, Web Scraping Skills) </w:t>
+              <w:t>ython (</w:t>
+            </w:r>
+            <w:proofErr w:type="spellStart"/>
+            <w:r>
+              <w:rPr>
+                <w:rFonts w:ascii="Calibri" w:hAnsi="Calibri" w:cs="Calibri"/>
+                <w:b/>
+                <w:bCs/>
+                <w:sz w:val="22"/>
+                <w:szCs w:val="22"/>
+              </w:rPr>
+              <w:t>TKinter</w:t>
+            </w:r>
+            <w:proofErr w:type="spellEnd"/>
+            <w:r>
+              <w:rPr>
+                <w:rFonts w:ascii="Calibri" w:hAnsi="Calibri" w:cs="Calibri"/>
+                <w:b/>
+                <w:bCs/>
+                <w:sz w:val="22"/>
+                <w:szCs w:val="22"/>
+              </w:rPr>
+              <w:t xml:space="preserve"> GUI, Pandas, NumPy, Web Scraping Skills) </w:t>
             </w:r>
           </w:p>
           <w:p>
@@ -2008,7 +2087,25 @@
           <w:sz w:val="22"/>
           <w:szCs w:val="22"/>
         </w:rPr>
-        <w:t xml:space="preserve"> is the text analyzer application which counts words, characters, sentences, paragraph of a input text. It converts input text from Uppercase to Lowercase, from lowercase to Uppercase, from markup text to html text, from html text to markup text, removes extra spaces, copy the converted text to clipboard.</w:t>
+        <w:t xml:space="preserve"> is the text analyzer application which counts words, characters, sentences, paragraph of </w:t>
+      </w:r>
+      <w:proofErr w:type="gramStart"/>
+      <w:r>
+        <w:rPr>
+          <w:rFonts w:ascii="Calibri" w:hAnsi="Calibri" w:cs="Calibri"/>
+          <w:sz w:val="22"/>
+          <w:szCs w:val="22"/>
+        </w:rPr>
+        <w:t>a</w:t>
+      </w:r>
+      <w:proofErr w:type="gramEnd"/>
+      <w:r>
+        <w:rPr>
+          <w:rFonts w:ascii="Calibri" w:hAnsi="Calibri" w:cs="Calibri"/>
+          <w:sz w:val="22"/>
+          <w:szCs w:val="22"/>
+        </w:rPr>
+        <w:t xml:space="preserve"> input text. It converts input text from Uppercase to Lowercase, from lowercase to Uppercase, from markup text to html text, from html text to markup text, removes extra spaces, copy the converted text to clipboard.</w:t>
       </w:r>
     </w:p>
     <w:p>
@@ -2054,6 +2151,7 @@
         <w:ind w:left="720"/>
         <w:jc w:val="both"/>
         <w:rPr>
+          <w:rStyle w:val="Hyperlink"/>
           <w:rFonts w:ascii="Calibri" w:hAnsi="Calibri" w:cs="Calibri"/>
           <w:sz w:val="22"/>
           <w:szCs w:val="22"/>
@@ -2069,15 +2167,17 @@
         </w:rPr>
         <w:t xml:space="preserve">GitHub Page - </w:t>
       </w:r>
-      <w:r>
-        <w:rPr>
-          <w:rStyle w:val="Hyperlink"/>
-          <w:rFonts w:ascii="Calibri" w:hAnsi="Calibri" w:cs="Calibri"/>
-          <w:sz w:val="22"/>
-          <w:szCs w:val="22"/>
-        </w:rPr>
-        <w:t>https://debapps.github.io/TextUtilsApp/</w:t>
-      </w:r>
+      <w:hyperlink r:id="rId7" w:history="1">
+        <w:r>
+          <w:rPr>
+            <w:rStyle w:val="Hyperlink"/>
+            <w:rFonts w:ascii="Calibri" w:hAnsi="Calibri" w:cs="Calibri"/>
+            <w:sz w:val="22"/>
+            <w:szCs w:val="22"/>
+          </w:rPr>
+          <w:t>https://debapps.github.io/TextUtilsApp/</w:t>
+        </w:r>
+      </w:hyperlink>
     </w:p>
     <w:p>
       <w:pPr>
@@ -2085,8 +2185,6 @@
         <w:jc w:val="both"/>
         <w:rPr>
           <w:rFonts w:ascii="Calibri" w:hAnsi="Calibri" w:cs="Calibri"/>
-          <w:b/>
-          <w:bCs/>
           <w:sz w:val="22"/>
           <w:szCs w:val="22"/>
         </w:rPr>
@@ -2101,12 +2199,20 @@
         <w:jc w:val="both"/>
         <w:rPr>
           <w:rFonts w:ascii="Calibri" w:hAnsi="Calibri" w:cs="Calibri"/>
+          <w:sz w:val="22"/>
+          <w:szCs w:val="22"/>
+        </w:rPr>
+      </w:pPr>
+      <w:r>
+        <w:rPr>
+          <w:rFonts w:ascii="Calibri" w:hAnsi="Calibri" w:cs="Calibri"/>
           <w:b/>
           <w:bCs/>
           <w:sz w:val="22"/>
           <w:szCs w:val="22"/>
         </w:rPr>
-      </w:pPr>
+        <w:t>ReadMeGen</w:t>
+      </w:r>
       <w:r>
         <w:rPr>
           <w:rFonts w:ascii="Calibri" w:hAnsi="Calibri" w:cs="Calibri"/>
@@ -2115,7 +2221,7 @@
           <w:sz w:val="22"/>
           <w:szCs w:val="22"/>
         </w:rPr>
-        <w:t>CloudNoteApp</w:t>
+        <w:t xml:space="preserve"> </w:t>
       </w:r>
       <w:r>
         <w:rPr>
@@ -2125,7 +2231,15 @@
           <w:sz w:val="22"/>
           <w:szCs w:val="22"/>
         </w:rPr>
-        <w:t xml:space="preserve"> – </w:t>
+        <w:t xml:space="preserve">- ReadMeGen </w:t>
+      </w:r>
+      <w:r>
+        <w:rPr>
+          <w:rFonts w:ascii="Segoe UI" w:hAnsi="Segoe UI" w:cs="Segoe UI"/>
+          <w:color w:val="24292F"/>
+          <w:shd w:val="clear" w:color="auto" w:fill="FFFFFF"/>
+        </w:rPr>
+        <w:t>is the convenient way to generate the Readme files for your project, blogposts for your blogs.</w:t>
       </w:r>
       <w:r>
         <w:rPr>
@@ -2135,8 +2249,19 @@
           <w:sz w:val="22"/>
           <w:szCs w:val="22"/>
         </w:rPr>
-        <w:t>CloudNoteApp</w:t>
-      </w:r>
+        <w:t xml:space="preserve"> </w:t>
+      </w:r>
+    </w:p>
+    <w:p>
+      <w:pPr>
+        <w:ind w:left="720"/>
+        <w:jc w:val="both"/>
+        <w:rPr>
+          <w:rFonts w:ascii="Calibri" w:hAnsi="Calibri" w:cs="Calibri"/>
+          <w:sz w:val="22"/>
+          <w:szCs w:val="22"/>
+        </w:rPr>
+      </w:pPr>
       <w:r>
         <w:rPr>
           <w:rFonts w:ascii="Calibri" w:hAnsi="Calibri" w:cs="Calibri"/>
@@ -2145,24 +2270,36 @@
           <w:sz w:val="22"/>
           <w:szCs w:val="22"/>
         </w:rPr>
+        <w:t>GitHub Repo -</w:t>
+      </w:r>
+      <w:r>
+        <w:rPr>
+          <w:rFonts w:ascii="Calibri" w:hAnsi="Calibri" w:cs="Calibri"/>
+          <w:sz w:val="22"/>
+          <w:szCs w:val="22"/>
+        </w:rPr>
         <w:t xml:space="preserve"> </w:t>
       </w:r>
       <w:r>
         <w:rPr>
-          <w:rFonts w:ascii="Calibri" w:hAnsi="Calibri" w:cs="Calibri"/>
-          <w:sz w:val="22"/>
-          <w:szCs w:val="22"/>
-        </w:rPr>
-        <w:t xml:space="preserve">is a secure, cloud-based Note keeping application. User can Sign Up/Log in with the email and password. User can add/edit/delete their notes in this application. </w:t>
-      </w:r>
-      <w:r>
-        <w:rPr>
-          <w:rFonts w:ascii="Calibri" w:hAnsi="Calibri" w:cs="Calibri"/>
-          <w:sz w:val="22"/>
-          <w:szCs w:val="22"/>
-        </w:rPr>
-        <w:t xml:space="preserve">The Application is built on MERN stack (MongoDB Atlas, Express JS, React JS, Node JS). It uses </w:t>
-      </w:r>
+          <w:rStyle w:val="Hyperlink"/>
+          <w:rFonts w:ascii="Calibri" w:hAnsi="Calibri" w:cs="Calibri"/>
+          <w:sz w:val="22"/>
+          <w:szCs w:val="22"/>
+        </w:rPr>
+        <w:t>https://github.com/debapps/ReadMeGen</w:t>
+      </w:r>
+    </w:p>
+    <w:p>
+      <w:pPr>
+        <w:ind w:left="720"/>
+        <w:jc w:val="both"/>
+        <w:rPr>
+          <w:rFonts w:ascii="Calibri" w:hAnsi="Calibri" w:cs="Calibri"/>
+          <w:sz w:val="22"/>
+          <w:szCs w:val="22"/>
+        </w:rPr>
+      </w:pPr>
       <w:r>
         <w:rPr>
           <w:rFonts w:ascii="Calibri" w:hAnsi="Calibri" w:cs="Calibri"/>
@@ -2171,25 +2308,33 @@
           <w:sz w:val="22"/>
           <w:szCs w:val="22"/>
         </w:rPr>
-        <w:t>password hash-encryption</w:t>
-      </w:r>
-      <w:r>
-        <w:rPr>
-          <w:rFonts w:ascii="Calibri" w:hAnsi="Calibri" w:cs="Calibri"/>
-          <w:sz w:val="22"/>
-          <w:szCs w:val="22"/>
-        </w:rPr>
-        <w:t xml:space="preserve"> to protect user password</w:t>
-      </w:r>
-      <w:r>
-        <w:rPr>
-          <w:rFonts w:ascii="Calibri" w:hAnsi="Calibri" w:cs="Calibri"/>
-          <w:sz w:val="22"/>
-          <w:szCs w:val="22"/>
-        </w:rPr>
-        <w:t xml:space="preserve">s, </w:t>
-      </w:r>
-      <w:r>
+        <w:t xml:space="preserve">GitHub Page - </w:t>
+      </w:r>
+      <w:r>
+        <w:rPr>
+          <w:rStyle w:val="Hyperlink"/>
+          <w:rFonts w:ascii="Calibri" w:hAnsi="Calibri" w:cs="Calibri"/>
+          <w:sz w:val="22"/>
+          <w:szCs w:val="22"/>
+        </w:rPr>
+        <w:t>https://debapps.github.io/ReadMeGen</w:t>
+      </w:r>
+    </w:p>
+    <w:p>
+      <w:pPr>
+        <w:ind w:left="720"/>
+        <w:jc w:val="both"/>
+        <w:rPr>
+          <w:rFonts w:ascii="Calibri" w:hAnsi="Calibri" w:cs="Calibri"/>
+          <w:sz w:val="22"/>
+          <w:szCs w:val="22"/>
+        </w:rPr>
+      </w:pPr>
+    </w:p>
+    <w:p>
+      <w:pPr>
+        <w:ind w:left="720"/>
+        <w:jc w:val="both"/>
         <w:rPr>
           <w:rFonts w:ascii="Calibri" w:hAnsi="Calibri" w:cs="Calibri"/>
           <w:b/>
@@ -2197,17 +2342,15 @@
           <w:sz w:val="22"/>
           <w:szCs w:val="22"/>
         </w:rPr>
-        <w:t>JWT tokens</w:t>
-      </w:r>
-      <w:r>
-        <w:rPr>
-          <w:rFonts w:ascii="Calibri" w:hAnsi="Calibri" w:cs="Calibri"/>
-          <w:sz w:val="22"/>
-          <w:szCs w:val="22"/>
-        </w:rPr>
-        <w:t xml:space="preserve"> for user authentication and React </w:t>
-      </w:r>
-      <w:r>
+      </w:pPr>
+    </w:p>
+    <w:p>
+      <w:pPr>
+        <w:numPr>
+          <w:ilvl w:val="0"/>
+          <w:numId w:val="13"/>
+        </w:numPr>
+        <w:jc w:val="both"/>
         <w:rPr>
           <w:rFonts w:ascii="Calibri" w:hAnsi="Calibri" w:cs="Calibri"/>
           <w:b/>
@@ -2215,16 +2358,7 @@
           <w:sz w:val="22"/>
           <w:szCs w:val="22"/>
         </w:rPr>
-        <w:t>Context API</w:t>
-      </w:r>
-      <w:r>
-        <w:rPr>
-          <w:rFonts w:ascii="Calibri" w:hAnsi="Calibri" w:cs="Calibri"/>
-          <w:sz w:val="22"/>
-          <w:szCs w:val="22"/>
-        </w:rPr>
-        <w:t xml:space="preserve"> for session management. All the data stored in MongoDB Atlas on Cloud so that user data is available everywhere. The Backend server used </w:t>
-      </w:r>
+      </w:pPr>
       <w:r>
         <w:rPr>
           <w:rFonts w:ascii="Calibri" w:hAnsi="Calibri" w:cs="Calibri"/>
@@ -2233,6 +2367,124 @@
           <w:sz w:val="22"/>
           <w:szCs w:val="22"/>
         </w:rPr>
+        <w:t>CloudNoteApp</w:t>
+      </w:r>
+      <w:r>
+        <w:rPr>
+          <w:rFonts w:ascii="Calibri" w:hAnsi="Calibri" w:cs="Calibri"/>
+          <w:b/>
+          <w:bCs/>
+          <w:sz w:val="22"/>
+          <w:szCs w:val="22"/>
+        </w:rPr>
+        <w:t xml:space="preserve"> – </w:t>
+      </w:r>
+      <w:r>
+        <w:rPr>
+          <w:rFonts w:ascii="Calibri" w:hAnsi="Calibri" w:cs="Calibri"/>
+          <w:b/>
+          <w:bCs/>
+          <w:sz w:val="22"/>
+          <w:szCs w:val="22"/>
+        </w:rPr>
+        <w:t>CloudNoteApp</w:t>
+      </w:r>
+      <w:r>
+        <w:rPr>
+          <w:rFonts w:ascii="Calibri" w:hAnsi="Calibri" w:cs="Calibri"/>
+          <w:b/>
+          <w:bCs/>
+          <w:sz w:val="22"/>
+          <w:szCs w:val="22"/>
+        </w:rPr>
+        <w:t xml:space="preserve"> </w:t>
+      </w:r>
+      <w:r>
+        <w:rPr>
+          <w:rFonts w:ascii="Calibri" w:hAnsi="Calibri" w:cs="Calibri"/>
+          <w:sz w:val="22"/>
+          <w:szCs w:val="22"/>
+        </w:rPr>
+        <w:t xml:space="preserve">is a secure, cloud-based Note keeping application. User can Sign Up/Log in with the email and password. User can add/edit/delete their notes in this application. </w:t>
+      </w:r>
+      <w:r>
+        <w:rPr>
+          <w:rFonts w:ascii="Calibri" w:hAnsi="Calibri" w:cs="Calibri"/>
+          <w:sz w:val="22"/>
+          <w:szCs w:val="22"/>
+        </w:rPr>
+        <w:t xml:space="preserve">The Application is built on MERN stack (MongoDB Atlas, Express JS, React JS, Node JS). It uses </w:t>
+      </w:r>
+      <w:r>
+        <w:rPr>
+          <w:rFonts w:ascii="Calibri" w:hAnsi="Calibri" w:cs="Calibri"/>
+          <w:b/>
+          <w:bCs/>
+          <w:sz w:val="22"/>
+          <w:szCs w:val="22"/>
+        </w:rPr>
+        <w:t>password hash-encryption</w:t>
+      </w:r>
+      <w:r>
+        <w:rPr>
+          <w:rFonts w:ascii="Calibri" w:hAnsi="Calibri" w:cs="Calibri"/>
+          <w:sz w:val="22"/>
+          <w:szCs w:val="22"/>
+        </w:rPr>
+        <w:t xml:space="preserve"> to protect user password</w:t>
+      </w:r>
+      <w:r>
+        <w:rPr>
+          <w:rFonts w:ascii="Calibri" w:hAnsi="Calibri" w:cs="Calibri"/>
+          <w:sz w:val="22"/>
+          <w:szCs w:val="22"/>
+        </w:rPr>
+        <w:t xml:space="preserve">s, </w:t>
+      </w:r>
+      <w:r>
+        <w:rPr>
+          <w:rFonts w:ascii="Calibri" w:hAnsi="Calibri" w:cs="Calibri"/>
+          <w:b/>
+          <w:bCs/>
+          <w:sz w:val="22"/>
+          <w:szCs w:val="22"/>
+        </w:rPr>
+        <w:t>JWT tokens</w:t>
+      </w:r>
+      <w:r>
+        <w:rPr>
+          <w:rFonts w:ascii="Calibri" w:hAnsi="Calibri" w:cs="Calibri"/>
+          <w:sz w:val="22"/>
+          <w:szCs w:val="22"/>
+        </w:rPr>
+        <w:t xml:space="preserve"> for user authentication and React </w:t>
+      </w:r>
+      <w:r>
+        <w:rPr>
+          <w:rFonts w:ascii="Calibri" w:hAnsi="Calibri" w:cs="Calibri"/>
+          <w:b/>
+          <w:bCs/>
+          <w:sz w:val="22"/>
+          <w:szCs w:val="22"/>
+        </w:rPr>
+        <w:t>Context API</w:t>
+      </w:r>
+      <w:r>
+        <w:rPr>
+          <w:rFonts w:ascii="Calibri" w:hAnsi="Calibri" w:cs="Calibri"/>
+          <w:sz w:val="22"/>
+          <w:szCs w:val="22"/>
+        </w:rPr>
+        <w:t xml:space="preserve"> for session management. All the data stored in MongoDB Atlas on Cloud so that user data is available everywhere. The Backend server used </w:t>
+      </w:r>
+      <w:r>
+        <w:rPr>
+          <w:rFonts w:ascii="Calibri" w:hAnsi="Calibri" w:cs="Calibri"/>
+          <w:b/>
+          <w:bCs/>
+          <w:sz w:val="22"/>
+          <w:szCs w:val="22"/>
+        </w:rPr>
         <w:t>REST API</w:t>
       </w:r>
       <w:r>
@@ -2265,7 +2517,7 @@
         </w:rPr>
         <w:t xml:space="preserve"> </w:t>
       </w:r>
-      <w:hyperlink r:id="rId7" w:history="1">
+      <w:hyperlink r:id="rId8" w:history="1">
         <w:r>
           <w:rPr>
             <w:rStyle w:val="Hyperlink"/>
@@ -2303,7 +2555,7 @@
         </w:rPr>
         <w:t xml:space="preserve"> - </w:t>
       </w:r>
-      <w:hyperlink r:id="rId8" w:history="1">
+      <w:hyperlink r:id="rId9" w:history="1">
         <w:r>
           <w:rPr>
             <w:rStyle w:val="Hyperlink"/>
@@ -2329,6 +2581,69 @@
       <w:pPr>
         <w:jc w:val="both"/>
         <w:rPr>
+          <w:rStyle w:val="Hyperlink"/>
+          <w:rFonts w:ascii="Calibri" w:hAnsi="Calibri" w:cs="Calibri"/>
+          <w:sz w:val="22"/>
+          <w:szCs w:val="22"/>
+        </w:rPr>
+      </w:pPr>
+      <w:r>
+        <w:rPr>
+          <w:rFonts w:ascii="Calibri" w:hAnsi="Calibri" w:cs="Calibri"/>
+          <w:sz w:val="22"/>
+          <w:szCs w:val="22"/>
+        </w:rPr>
+        <w:t xml:space="preserve">For more details, please visit my web page - </w:t>
+      </w:r>
+      <w:hyperlink r:id="rId10" w:history="1">
+        <w:r>
+          <w:rPr>
+            <w:rStyle w:val="Hyperlink"/>
+            <w:rFonts w:ascii="Calibri" w:hAnsi="Calibri" w:cs="Calibri"/>
+            <w:sz w:val="22"/>
+            <w:szCs w:val="22"/>
+          </w:rPr>
+          <w:t>https://debapps.github.io/debadityaprofile/</w:t>
+        </w:r>
+      </w:hyperlink>
+    </w:p>
+    <w:p>
+      <w:pPr>
+        <w:jc w:val="both"/>
+        <w:rPr>
+          <w:rStyle w:val="Hyperlink"/>
+          <w:rFonts w:ascii="Calibri" w:hAnsi="Calibri" w:cs="Calibri"/>
+          <w:sz w:val="22"/>
+          <w:szCs w:val="22"/>
+        </w:rPr>
+      </w:pPr>
+    </w:p>
+    <w:p>
+      <w:pPr>
+        <w:jc w:val="both"/>
+        <w:rPr>
+          <w:rStyle w:val="Hyperlink"/>
+          <w:rFonts w:ascii="Calibri" w:hAnsi="Calibri" w:cs="Calibri"/>
+          <w:sz w:val="22"/>
+          <w:szCs w:val="22"/>
+        </w:rPr>
+      </w:pPr>
+    </w:p>
+    <w:p>
+      <w:pPr>
+        <w:jc w:val="both"/>
+        <w:rPr>
+          <w:rStyle w:val="Hyperlink"/>
+          <w:rFonts w:ascii="Calibri" w:hAnsi="Calibri" w:cs="Calibri"/>
+          <w:sz w:val="22"/>
+          <w:szCs w:val="22"/>
+        </w:rPr>
+      </w:pPr>
+    </w:p>
+    <w:p>
+      <w:pPr>
+        <w:jc w:val="both"/>
+        <w:rPr>
           <w:rFonts w:ascii="Calibri" w:hAnsi="Calibri" w:cs="Calibri"/>
           <w:b/>
           <w:sz w:val="22"/>
@@ -2336,23 +2651,6 @@
           <w:u w:val="single"/>
         </w:rPr>
       </w:pPr>
-      <w:r>
-        <w:rPr>
-          <w:rFonts w:ascii="Calibri" w:hAnsi="Calibri" w:cs="Calibri"/>
-          <w:sz w:val="22"/>
-          <w:szCs w:val="22"/>
-        </w:rPr>
-        <w:t xml:space="preserve">For more details, please visit my web page - </w:t>
-      </w:r>
-      <w:r>
-        <w:rPr>
-          <w:rStyle w:val="Hyperlink"/>
-          <w:rFonts w:ascii="Calibri" w:hAnsi="Calibri" w:cs="Calibri"/>
-          <w:sz w:val="22"/>
-          <w:szCs w:val="22"/>
-        </w:rPr>
-        <w:t>https://debapps.github.io/debadityaprofile/</w:t>
-      </w:r>
     </w:p>
     <w:p>
       <w:pPr>
@@ -2406,6 +2704,7 @@
                 <w:sz w:val="22"/>
                 <w:szCs w:val="32"/>
               </w:rPr>
+              <w:lastRenderedPageBreak/>
               <w:t>Working Profile</w:t>
             </w:r>
           </w:p>
@@ -2958,7 +3257,6 @@
                 <w:sz w:val="22"/>
                 <w:szCs w:val="32"/>
               </w:rPr>
-              <w:lastRenderedPageBreak/>
               <w:t>Awards &amp; Achievements</w:t>
             </w:r>
           </w:p>

</xml_diff>